<commit_message>
Added UserDictionaryMaker, and did a bit of refactoring.
</commit_message>
<xml_diff>
--- a/midway report.docx
+++ b/midway report.docx
@@ -50,14 +50,7 @@
           <w:sz w:val="40"/>
           <w:szCs w:val="40"/>
         </w:rPr>
-        <w:t xml:space="preserve">Project </w:t>
-      </w:r>
-      <w:r>
-        <w:rPr>
-          <w:sz w:val="40"/>
-          <w:szCs w:val="40"/>
-        </w:rPr>
-        <w:t>Midway Report</w:t>
+        <w:t>Project Midway Report</w:t>
       </w:r>
     </w:p>
     <w:p>
@@ -153,79 +146,7 @@
           <w:u w:val="none"/>
         </w:rPr>
         <w:tab/>
-        <w:t xml:space="preserve">Our </w:t>
-      </w:r>
-      <w:r>
-        <w:rPr>
-          <w:b w:val="false"/>
-          <w:bCs w:val="false"/>
-          <w:i w:val="false"/>
-          <w:iCs w:val="false"/>
-          <w:sz w:val="24"/>
-          <w:szCs w:val="24"/>
-          <w:u w:val="none"/>
-        </w:rPr>
-        <w:t xml:space="preserve">previous plan </w:t>
-      </w:r>
-      <w:r>
-        <w:rPr>
-          <w:b w:val="false"/>
-          <w:bCs w:val="false"/>
-          <w:i w:val="false"/>
-          <w:iCs w:val="false"/>
-          <w:sz w:val="24"/>
-          <w:szCs w:val="24"/>
-          <w:u w:val="none"/>
-        </w:rPr>
-        <w:t xml:space="preserve">was to generate </w:t>
-      </w:r>
-      <w:r>
-        <w:rPr>
-          <w:b w:val="false"/>
-          <w:bCs w:val="false"/>
-          <w:i w:val="false"/>
-          <w:iCs w:val="false"/>
-          <w:sz w:val="24"/>
-          <w:szCs w:val="24"/>
-          <w:u w:val="none"/>
-        </w:rPr>
-        <w:t xml:space="preserve">a pandora-radio-like playlist based on a user input “seed” </w:t>
-      </w:r>
-      <w:r>
-        <w:rPr>
-          <w:b w:val="false"/>
-          <w:bCs w:val="false"/>
-          <w:i w:val="false"/>
-          <w:iCs w:val="false"/>
-          <w:sz w:val="24"/>
-          <w:szCs w:val="24"/>
-          <w:u w:val="none"/>
-        </w:rPr>
-        <w:t>video, where the list was supposed to appeal to a viewer who enjoyed the seed video.</w:t>
-      </w:r>
-      <w:r>
-        <w:rPr>
-          <w:b w:val="false"/>
-          <w:bCs w:val="false"/>
-          <w:i w:val="false"/>
-          <w:iCs w:val="false"/>
-          <w:sz w:val="24"/>
-          <w:szCs w:val="24"/>
-          <w:u w:val="none"/>
-        </w:rPr>
-        <w:t xml:space="preserve">  </w:t>
-      </w:r>
-      <w:r>
-        <w:rPr>
-          <w:b w:val="false"/>
-          <w:bCs w:val="false"/>
-          <w:i w:val="false"/>
-          <w:iCs w:val="false"/>
-          <w:sz w:val="24"/>
-          <w:szCs w:val="24"/>
-          <w:u w:val="none"/>
-        </w:rPr>
-        <w:t>However, since viewer opinion is highly subjective and since evaluating our results would be extremely expensive, we found that this was no practical.  As well, were we to merely cluster videos by similarity and evaluate our clustering without considering user enjoyment, the only easily available labeling we could use to evaluate is the set of YouTube-recommended links for each video—and if that is our standard of success, we would at best be mimicking an existing functionality but with far less data to help us.</w:t>
+        <w:t>Our previous plan was to generate a pandora-radio-like playlist based on a user input “seed” video, where the list was supposed to appeal to a viewer who enjoyed the seed video.  However, since viewer opinion is highly subjective and since evaluating our results would be extremely expensive, we found that this was no practical.  As well, were we to merely cluster videos by similarity and evaluate our clustering without considering user enjoyment, the only easily available labeling we could use to evaluate is the set of YouTube-recommended links for each video—and if that is our standard of success, we would at best be mimicking an existing functionality but with far less data to help us.</w:t>
       </w:r>
     </w:p>
     <w:p>
@@ -246,9 +167,6 @@
       <w:r>
         <w:rPr/>
         <w:tab/>
-      </w:r>
-      <w:r>
-        <w:rPr/>
         <w:t xml:space="preserve">Our new goal is to </w:t>
       </w:r>
       <w:r>
@@ -261,91 +179,7 @@
           <w:szCs w:val="24"/>
           <w:u w:val="none"/>
         </w:rPr>
-        <w:t xml:space="preserve">successfully predict the popularity (number of views, </w:t>
-      </w:r>
-      <w:r>
-        <w:rPr>
-          <w:b w:val="false"/>
-          <w:bCs w:val="false"/>
-          <w:i w:val="false"/>
-          <w:iCs w:val="false"/>
-          <w:sz w:val="24"/>
-          <w:szCs w:val="24"/>
-          <w:u w:val="none"/>
-        </w:rPr>
-        <w:t xml:space="preserve">percentage </w:t>
-      </w:r>
-      <w:r>
-        <w:rPr>
-          <w:b w:val="false"/>
-          <w:bCs w:val="false"/>
-          <w:i w:val="false"/>
-          <w:iCs w:val="false"/>
-          <w:sz w:val="24"/>
-          <w:szCs w:val="24"/>
-          <w:u w:val="none"/>
-        </w:rPr>
-        <w:t xml:space="preserve">of likes, and </w:t>
-      </w:r>
-      <w:r>
-        <w:rPr>
-          <w:b w:val="false"/>
-          <w:bCs w:val="false"/>
-          <w:i w:val="false"/>
-          <w:iCs w:val="false"/>
-          <w:sz w:val="24"/>
-          <w:szCs w:val="24"/>
-          <w:u w:val="none"/>
-        </w:rPr>
-        <w:t xml:space="preserve">percentage </w:t>
-      </w:r>
-      <w:r>
-        <w:rPr>
-          <w:b w:val="false"/>
-          <w:bCs w:val="false"/>
-          <w:i w:val="false"/>
-          <w:iCs w:val="false"/>
-          <w:sz w:val="24"/>
-          <w:szCs w:val="24"/>
-          <w:u w:val="none"/>
-        </w:rPr>
-        <w:t xml:space="preserve">of dislikes) of a youtube video given the rest of its metadata – </w:t>
-      </w:r>
-      <w:r>
-        <w:rPr>
-          <w:b w:val="false"/>
-          <w:bCs w:val="false"/>
-          <w:i w:val="false"/>
-          <w:iCs w:val="false"/>
-          <w:sz w:val="24"/>
-          <w:szCs w:val="24"/>
-          <w:u w:val="none"/>
-        </w:rPr>
-        <w:t>t</w:t>
-      </w:r>
-      <w:r>
-        <w:rPr>
-          <w:b w:val="false"/>
-          <w:bCs w:val="false"/>
-          <w:i w:val="false"/>
-          <w:iCs w:val="false"/>
-          <w:sz w:val="24"/>
-          <w:szCs w:val="24"/>
-          <w:u w:val="none"/>
-        </w:rPr>
-        <w:t>his is both simpler and more eas</w:t>
-      </w:r>
-      <w:r>
-        <w:rPr>
-          <w:b w:val="false"/>
-          <w:bCs w:val="false"/>
-          <w:i w:val="false"/>
-          <w:iCs w:val="false"/>
-          <w:sz w:val="24"/>
-          <w:szCs w:val="24"/>
-          <w:u w:val="none"/>
-        </w:rPr>
-        <w:t>ily evaluated than our old goal, and yet should still involve plenty of machine learning and make use of topics covered during the course.</w:t>
+        <w:t>successfully predict the popularity (number of views, percentage of likes, and percentage of dislikes) of a youtube video given the rest of its metadata – this is both simpler and more easily evaluated than our old goal, and yet should still involve plenty of machine learning and make use of topics covered during the course.</w:t>
       </w:r>
     </w:p>
     <w:p>
@@ -579,7 +413,14 @@
           <w:u w:val="none"/>
         </w:rPr>
         <w:tab/>
-        <w:t>We LDFJSDLKFJSDKL</w:t>
+      </w:r>
+      <w:r>
+        <w:rPr>
+          <w:b w:val="false"/>
+          <w:bCs w:val="false"/>
+          <w:u w:val="none"/>
+        </w:rPr>
+        <w:t>We randomly select 80% of our data for training, and reserve the other 20% for testing.</w:t>
       </w:r>
     </w:p>
     <w:sectPr>
@@ -615,7 +456,7 @@
     <w:pPr>
       <w:widowControl w:val="false"/>
       <w:suppressAutoHyphens w:val="true"/>
-      <w:overflowPunct w:val="false"/>
+      <w:overflowPunct w:val="true"/>
       <w:bidi w:val="0"/>
       <w:jc w:val="left"/>
     </w:pPr>

</xml_diff>

<commit_message>
Added files that were missing in the last commit.  Updated midway report with an idea on handling the some-uploaders-have-few-videos problem.
</commit_message>
<xml_diff>
--- a/midway report.docx
+++ b/midway report.docx
@@ -420,7 +420,101 @@
           <w:bCs w:val="false"/>
           <w:u w:val="none"/>
         </w:rPr>
-        <w:t>We randomly select 80% of our data for training, and reserve the other 20% for testing.</w:t>
+        <w:t>For all data, we first build a dictionary mapping the uploader to the number of videos they have uploaded and the total number of views there videos have.  Before each time we actually use these numbers to make predictions for a video, we subtract the values of the current video from these numbers – this is because we do not want videos produced by an uploader who uploaded only one (or very few) videos to be predictable based on this field alone: the idea is to use only such information as would have already been available before the video is uploaded to predict its future popularity.</w:t>
+      </w:r>
+    </w:p>
+    <w:p>
+      <w:pPr>
+        <w:pStyle w:val="Normal"/>
+        <w:spacing w:before="0" w:after="144"/>
+        <w:jc w:val="left"/>
+        <w:rPr>
+          <w:b w:val="false"/>
+          <w:bCs w:val="false"/>
+          <w:u w:val="none"/>
+        </w:rPr>
+      </w:pPr>
+      <w:r>
+        <w:rPr>
+          <w:b w:val="false"/>
+          <w:bCs w:val="false"/>
+          <w:u w:val="none"/>
+        </w:rPr>
+        <w:tab/>
+        <w:t xml:space="preserve">We then randomly select 80% of our data for training, and reserve the other 20% for testing.  We train a </w:t>
+      </w:r>
+      <w:r>
+        <w:rPr>
+          <w:b w:val="false"/>
+          <w:bCs w:val="false"/>
+          <w:color w:val="800000"/>
+          <w:u w:val="none"/>
+        </w:rPr>
+        <w:t>linear regression model</w:t>
+      </w:r>
+      <w:r>
+        <w:rPr>
+          <w:b w:val="false"/>
+          <w:bCs w:val="false"/>
+          <w:u w:val="none"/>
+        </w:rPr>
+        <w:t xml:space="preserve"> on the following features:</w:t>
+      </w:r>
+    </w:p>
+    <w:p>
+      <w:pPr>
+        <w:pStyle w:val="Normal"/>
+        <w:numPr>
+          <w:ilvl w:val="0"/>
+          <w:numId w:val="1"/>
+        </w:numPr>
+        <w:spacing w:before="0" w:after="144"/>
+        <w:jc w:val="left"/>
+        <w:rPr>
+          <w:b w:val="false"/>
+          <w:bCs w:val="false"/>
+          <w:u w:val="none"/>
+        </w:rPr>
+      </w:pPr>
+      <w:r>
+        <w:rPr>
+          <w:b w:val="false"/>
+          <w:bCs w:val="false"/>
+          <w:u w:val="none"/>
+        </w:rPr>
+        <w:t xml:space="preserve">Features extracted via a bag-of-words model on the title, using </w:t>
+      </w:r>
+      <w:r>
+        <w:rPr>
+          <w:b w:val="false"/>
+          <w:bCs w:val="false"/>
+          <w:color w:val="800000"/>
+          <w:u w:val="none"/>
+        </w:rPr>
+        <w:t>Tf-Idf</w:t>
+      </w:r>
+      <w:r>
+        <w:rPr>
+          <w:b w:val="false"/>
+          <w:bCs w:val="false"/>
+          <w:u w:val="none"/>
+        </w:rPr>
+        <w:t>.</w:t>
+      </w:r>
+    </w:p>
+    <w:p>
+      <w:pPr>
+        <w:pStyle w:val="Normal"/>
+        <w:numPr>
+          <w:ilvl w:val="0"/>
+          <w:numId w:val="1"/>
+        </w:numPr>
+        <w:spacing w:before="0" w:after="144"/>
+        <w:jc w:val="left"/>
+        <w:rPr/>
+      </w:pPr>
+      <w:r>
+        <w:rPr/>
       </w:r>
     </w:p>
     <w:sectPr>
@@ -434,6 +528,273 @@
     </w:sectPr>
   </w:body>
 </w:document>
+</file>
+
+<file path=word/numbering.xml><?xml version="1.0" encoding="utf-8"?>
+<w:numbering xmlns:w="http://schemas.openxmlformats.org/wordprocessingml/2006/main" xmlns:o="urn:schemas-microsoft-com:office:office" xmlns:r="http://schemas.openxmlformats.org/officeDocument/2006/relationships" xmlns:v="urn:schemas-microsoft-com:vml">
+  <w:abstractNum w:abstractNumId="1">
+    <w:lvl w:ilvl="0">
+      <w:start w:val="1"/>
+      <w:numFmt w:val="bullet"/>
+      <w:lvlText w:val=""/>
+      <w:lvlJc w:val="left"/>
+      <w:pPr>
+        <w:tabs>
+          <w:tab w:val="num" w:pos="720"/>
+        </w:tabs>
+        <w:ind w:left="720" w:hanging="360"/>
+      </w:pPr>
+      <w:rPr>
+        <w:rFonts w:ascii="Symbol" w:hAnsi="Symbol" w:cs="Symbol" w:hint="default"/>
+      </w:rPr>
+    </w:lvl>
+    <w:lvl w:ilvl="1">
+      <w:start w:val="1"/>
+      <w:numFmt w:val="bullet"/>
+      <w:lvlText w:val="◦"/>
+      <w:lvlJc w:val="left"/>
+      <w:pPr>
+        <w:tabs>
+          <w:tab w:val="num" w:pos="1080"/>
+        </w:tabs>
+        <w:ind w:left="1080" w:hanging="360"/>
+      </w:pPr>
+      <w:rPr>
+        <w:rFonts w:ascii="OpenSymbol" w:hAnsi="OpenSymbol" w:cs="OpenSymbol" w:hint="default"/>
+      </w:rPr>
+    </w:lvl>
+    <w:lvl w:ilvl="2">
+      <w:start w:val="1"/>
+      <w:numFmt w:val="bullet"/>
+      <w:lvlText w:val="▪"/>
+      <w:lvlJc w:val="left"/>
+      <w:pPr>
+        <w:tabs>
+          <w:tab w:val="num" w:pos="1440"/>
+        </w:tabs>
+        <w:ind w:left="1440" w:hanging="360"/>
+      </w:pPr>
+      <w:rPr>
+        <w:rFonts w:ascii="OpenSymbol" w:hAnsi="OpenSymbol" w:cs="OpenSymbol" w:hint="default"/>
+      </w:rPr>
+    </w:lvl>
+    <w:lvl w:ilvl="3">
+      <w:start w:val="1"/>
+      <w:numFmt w:val="bullet"/>
+      <w:lvlText w:val=""/>
+      <w:lvlJc w:val="left"/>
+      <w:pPr>
+        <w:tabs>
+          <w:tab w:val="num" w:pos="1800"/>
+        </w:tabs>
+        <w:ind w:left="1800" w:hanging="360"/>
+      </w:pPr>
+      <w:rPr>
+        <w:rFonts w:ascii="Symbol" w:hAnsi="Symbol" w:cs="Symbol" w:hint="default"/>
+      </w:rPr>
+    </w:lvl>
+    <w:lvl w:ilvl="4">
+      <w:start w:val="1"/>
+      <w:numFmt w:val="bullet"/>
+      <w:lvlText w:val="◦"/>
+      <w:lvlJc w:val="left"/>
+      <w:pPr>
+        <w:tabs>
+          <w:tab w:val="num" w:pos="2160"/>
+        </w:tabs>
+        <w:ind w:left="2160" w:hanging="360"/>
+      </w:pPr>
+      <w:rPr>
+        <w:rFonts w:ascii="OpenSymbol" w:hAnsi="OpenSymbol" w:cs="OpenSymbol" w:hint="default"/>
+      </w:rPr>
+    </w:lvl>
+    <w:lvl w:ilvl="5">
+      <w:start w:val="1"/>
+      <w:numFmt w:val="bullet"/>
+      <w:lvlText w:val="▪"/>
+      <w:lvlJc w:val="left"/>
+      <w:pPr>
+        <w:tabs>
+          <w:tab w:val="num" w:pos="2520"/>
+        </w:tabs>
+        <w:ind w:left="2520" w:hanging="360"/>
+      </w:pPr>
+      <w:rPr>
+        <w:rFonts w:ascii="OpenSymbol" w:hAnsi="OpenSymbol" w:cs="OpenSymbol" w:hint="default"/>
+      </w:rPr>
+    </w:lvl>
+    <w:lvl w:ilvl="6">
+      <w:start w:val="1"/>
+      <w:numFmt w:val="bullet"/>
+      <w:lvlText w:val=""/>
+      <w:lvlJc w:val="left"/>
+      <w:pPr>
+        <w:tabs>
+          <w:tab w:val="num" w:pos="2880"/>
+        </w:tabs>
+        <w:ind w:left="2880" w:hanging="360"/>
+      </w:pPr>
+      <w:rPr>
+        <w:rFonts w:ascii="Symbol" w:hAnsi="Symbol" w:cs="Symbol" w:hint="default"/>
+      </w:rPr>
+    </w:lvl>
+    <w:lvl w:ilvl="7">
+      <w:start w:val="1"/>
+      <w:numFmt w:val="bullet"/>
+      <w:lvlText w:val="◦"/>
+      <w:lvlJc w:val="left"/>
+      <w:pPr>
+        <w:tabs>
+          <w:tab w:val="num" w:pos="3240"/>
+        </w:tabs>
+        <w:ind w:left="3240" w:hanging="360"/>
+      </w:pPr>
+      <w:rPr>
+        <w:rFonts w:ascii="OpenSymbol" w:hAnsi="OpenSymbol" w:cs="OpenSymbol" w:hint="default"/>
+      </w:rPr>
+    </w:lvl>
+    <w:lvl w:ilvl="8">
+      <w:start w:val="1"/>
+      <w:numFmt w:val="bullet"/>
+      <w:lvlText w:val="▪"/>
+      <w:lvlJc w:val="left"/>
+      <w:pPr>
+        <w:tabs>
+          <w:tab w:val="num" w:pos="3600"/>
+        </w:tabs>
+        <w:ind w:left="3600" w:hanging="360"/>
+      </w:pPr>
+      <w:rPr>
+        <w:rFonts w:ascii="OpenSymbol" w:hAnsi="OpenSymbol" w:cs="OpenSymbol" w:hint="default"/>
+      </w:rPr>
+    </w:lvl>
+  </w:abstractNum>
+  <w:abstractNum w:abstractNumId="2">
+    <w:lvl w:ilvl="0">
+      <w:start w:val="1"/>
+      <w:numFmt w:val="none"/>
+      <w:suff w:val="nothing"/>
+      <w:lvlText w:val=""/>
+      <w:lvlJc w:val="left"/>
+      <w:pPr>
+        <w:tabs>
+          <w:tab w:val="num" w:pos="432"/>
+        </w:tabs>
+        <w:ind w:left="432" w:hanging="432"/>
+      </w:pPr>
+    </w:lvl>
+    <w:lvl w:ilvl="1">
+      <w:start w:val="1"/>
+      <w:numFmt w:val="none"/>
+      <w:suff w:val="nothing"/>
+      <w:lvlText w:val=""/>
+      <w:lvlJc w:val="left"/>
+      <w:pPr>
+        <w:tabs>
+          <w:tab w:val="num" w:pos="576"/>
+        </w:tabs>
+        <w:ind w:left="576" w:hanging="576"/>
+      </w:pPr>
+    </w:lvl>
+    <w:lvl w:ilvl="2">
+      <w:start w:val="1"/>
+      <w:numFmt w:val="none"/>
+      <w:suff w:val="nothing"/>
+      <w:lvlText w:val=""/>
+      <w:lvlJc w:val="left"/>
+      <w:pPr>
+        <w:tabs>
+          <w:tab w:val="num" w:pos="720"/>
+        </w:tabs>
+        <w:ind w:left="720" w:hanging="720"/>
+      </w:pPr>
+    </w:lvl>
+    <w:lvl w:ilvl="3">
+      <w:start w:val="1"/>
+      <w:numFmt w:val="none"/>
+      <w:suff w:val="nothing"/>
+      <w:lvlText w:val=""/>
+      <w:lvlJc w:val="left"/>
+      <w:pPr>
+        <w:tabs>
+          <w:tab w:val="num" w:pos="864"/>
+        </w:tabs>
+        <w:ind w:left="864" w:hanging="864"/>
+      </w:pPr>
+    </w:lvl>
+    <w:lvl w:ilvl="4">
+      <w:start w:val="1"/>
+      <w:numFmt w:val="none"/>
+      <w:suff w:val="nothing"/>
+      <w:lvlText w:val=""/>
+      <w:lvlJc w:val="left"/>
+      <w:pPr>
+        <w:tabs>
+          <w:tab w:val="num" w:pos="1008"/>
+        </w:tabs>
+        <w:ind w:left="1008" w:hanging="1008"/>
+      </w:pPr>
+    </w:lvl>
+    <w:lvl w:ilvl="5">
+      <w:start w:val="1"/>
+      <w:numFmt w:val="none"/>
+      <w:suff w:val="nothing"/>
+      <w:lvlText w:val=""/>
+      <w:lvlJc w:val="left"/>
+      <w:pPr>
+        <w:tabs>
+          <w:tab w:val="num" w:pos="1152"/>
+        </w:tabs>
+        <w:ind w:left="1152" w:hanging="1152"/>
+      </w:pPr>
+    </w:lvl>
+    <w:lvl w:ilvl="6">
+      <w:start w:val="1"/>
+      <w:numFmt w:val="none"/>
+      <w:suff w:val="nothing"/>
+      <w:lvlText w:val=""/>
+      <w:lvlJc w:val="left"/>
+      <w:pPr>
+        <w:tabs>
+          <w:tab w:val="num" w:pos="1296"/>
+        </w:tabs>
+        <w:ind w:left="1296" w:hanging="1296"/>
+      </w:pPr>
+    </w:lvl>
+    <w:lvl w:ilvl="7">
+      <w:start w:val="1"/>
+      <w:numFmt w:val="none"/>
+      <w:suff w:val="nothing"/>
+      <w:lvlText w:val=""/>
+      <w:lvlJc w:val="left"/>
+      <w:pPr>
+        <w:tabs>
+          <w:tab w:val="num" w:pos="1440"/>
+        </w:tabs>
+        <w:ind w:left="1440" w:hanging="1440"/>
+      </w:pPr>
+    </w:lvl>
+    <w:lvl w:ilvl="8">
+      <w:start w:val="1"/>
+      <w:numFmt w:val="none"/>
+      <w:suff w:val="nothing"/>
+      <w:lvlText w:val=""/>
+      <w:lvlJc w:val="left"/>
+      <w:pPr>
+        <w:tabs>
+          <w:tab w:val="num" w:pos="1584"/>
+        </w:tabs>
+        <w:ind w:left="1584" w:hanging="1584"/>
+      </w:pPr>
+    </w:lvl>
+  </w:abstractNum>
+  <w:num w:numId="1">
+    <w:abstractNumId w:val="1"/>
+  </w:num>
+  <w:num w:numId="2">
+    <w:abstractNumId w:val="2"/>
+  </w:num>
+</w:numbering>
 </file>
 
 <file path=word/styles.xml><?xml version="1.0" encoding="utf-8"?>
@@ -474,6 +835,12 @@
       <w:color w:val="000080"/>
       <w:u w:val="single"/>
       <w:lang w:val="zxx-" w:eastAsia="zxx-" w:bidi="zxx-"/>
+    </w:rPr>
+  </w:style>
+  <w:style w:type="character" w:styleId="Bullets">
+    <w:name w:val="Bullets"/>
+    <w:rPr>
+      <w:rFonts w:ascii="OpenSymbol" w:hAnsi="OpenSymbol" w:eastAsia="OpenSymbol" w:cs="OpenSymbol"/>
     </w:rPr>
   </w:style>
   <w:style w:type="paragraph" w:styleId="Heading">

</xml_diff>

<commit_message>
Added "features to use" to midway report.
</commit_message>
<xml_diff>
--- a/midway report.docx
+++ b/midway report.docx
@@ -356,6 +356,14 @@
         </w:rPr>
         <w:t>First Steps</w:t>
       </w:r>
+      <w:r>
+        <w:rPr>
+          <w:b/>
+          <w:bCs/>
+          <w:u w:val="none"/>
+        </w:rPr>
+        <w:t xml:space="preserve"> Taken</w:t>
+      </w:r>
     </w:p>
     <w:p>
       <w:pPr>
@@ -458,7 +466,7 @@
           <w:bCs w:val="false"/>
           <w:u w:val="none"/>
         </w:rPr>
-        <w:t xml:space="preserve"> on the following features:</w:t>
+        <w:t xml:space="preserve"> for each of our three outputs on the following features:</w:t>
       </w:r>
     </w:p>
     <w:p>
@@ -511,10 +519,315 @@
         </w:numPr>
         <w:spacing w:before="0" w:after="144"/>
         <w:jc w:val="left"/>
-        <w:rPr/>
-      </w:pPr>
-      <w:r>
-        <w:rPr/>
+        <w:rPr>
+          <w:b w:val="false"/>
+          <w:bCs w:val="false"/>
+          <w:u w:val="none"/>
+        </w:rPr>
+      </w:pPr>
+      <w:r>
+        <w:rPr>
+          <w:b w:val="false"/>
+          <w:bCs w:val="false"/>
+          <w:u w:val="none"/>
+        </w:rPr>
+        <w:t>The # of videos uploaded by the uploader, minus 1.</w:t>
+      </w:r>
+    </w:p>
+    <w:p>
+      <w:pPr>
+        <w:pStyle w:val="Normal"/>
+        <w:numPr>
+          <w:ilvl w:val="0"/>
+          <w:numId w:val="1"/>
+        </w:numPr>
+        <w:spacing w:before="0" w:after="144"/>
+        <w:jc w:val="left"/>
+        <w:rPr>
+          <w:b w:val="false"/>
+          <w:bCs w:val="false"/>
+          <w:u w:val="none"/>
+        </w:rPr>
+      </w:pPr>
+      <w:r>
+        <w:rPr>
+          <w:b w:val="false"/>
+          <w:bCs w:val="false"/>
+          <w:u w:val="none"/>
+        </w:rPr>
+        <w:t>total # of views for uploader's videos – views for this video</w:t>
+      </w:r>
+    </w:p>
+    <w:p>
+      <w:pPr>
+        <w:pStyle w:val="Normal"/>
+        <w:numPr>
+          <w:ilvl w:val="0"/>
+          <w:numId w:val="1"/>
+        </w:numPr>
+        <w:spacing w:before="0" w:after="144"/>
+        <w:jc w:val="left"/>
+        <w:rPr>
+          <w:b w:val="false"/>
+          <w:bCs w:val="false"/>
+          <w:u w:val="none"/>
+        </w:rPr>
+      </w:pPr>
+      <w:r>
+        <w:rPr>
+          <w:b w:val="false"/>
+          <w:bCs w:val="false"/>
+          <w:u w:val="none"/>
+        </w:rPr>
+        <w:t>log(total # of views for uploader's videos – views for this video)</w:t>
+      </w:r>
+    </w:p>
+    <w:p>
+      <w:pPr>
+        <w:pStyle w:val="Normal"/>
+        <w:numPr>
+          <w:ilvl w:val="0"/>
+          <w:numId w:val="1"/>
+        </w:numPr>
+        <w:spacing w:before="0" w:after="144"/>
+        <w:jc w:val="left"/>
+        <w:rPr>
+          <w:b w:val="false"/>
+          <w:bCs w:val="false"/>
+          <w:u w:val="none"/>
+        </w:rPr>
+      </w:pPr>
+      <w:r>
+        <w:rPr>
+          <w:b w:val="false"/>
+          <w:bCs w:val="false"/>
+          <w:u w:val="none"/>
+        </w:rPr>
+        <w:t>(total # of views for uploader's videos – views for this video) / (# of videos uploaded by the uploader, minus 1)</w:t>
+      </w:r>
+    </w:p>
+    <w:p>
+      <w:pPr>
+        <w:pStyle w:val="Normal"/>
+        <w:numPr>
+          <w:ilvl w:val="1"/>
+          <w:numId w:val="1"/>
+        </w:numPr>
+        <w:spacing w:before="0" w:after="144"/>
+        <w:jc w:val="left"/>
+        <w:rPr>
+          <w:b w:val="false"/>
+          <w:bCs w:val="false"/>
+          <w:u w:val="none"/>
+        </w:rPr>
+      </w:pPr>
+      <w:r>
+        <w:rPr>
+          <w:b w:val="false"/>
+          <w:bCs w:val="false"/>
+          <w:u w:val="none"/>
+        </w:rPr>
+        <w:t>Special care taken when the denominator is zero: for now, we output the average number of views per video, averaged over all videos.</w:t>
+      </w:r>
+    </w:p>
+    <w:p>
+      <w:pPr>
+        <w:pStyle w:val="Normal"/>
+        <w:numPr>
+          <w:ilvl w:val="0"/>
+          <w:numId w:val="1"/>
+        </w:numPr>
+        <w:spacing w:before="0" w:after="144"/>
+        <w:jc w:val="left"/>
+        <w:rPr>
+          <w:b w:val="false"/>
+          <w:bCs w:val="false"/>
+          <w:u w:val="none"/>
+        </w:rPr>
+      </w:pPr>
+      <w:r>
+        <w:rPr>
+          <w:b w:val="false"/>
+          <w:bCs w:val="false"/>
+          <w:u w:val="none"/>
+        </w:rPr>
+        <w:t xml:space="preserve">log((total # of views for </w:t>
+      </w:r>
+      <w:bookmarkStart w:id="0" w:name="__DdeLink__52_1327650707"/>
+      <w:r>
+        <w:rPr>
+          <w:b w:val="false"/>
+          <w:bCs w:val="false"/>
+          <w:u w:val="none"/>
+        </w:rPr>
+        <w:t>uploader's</w:t>
+      </w:r>
+      <w:bookmarkEnd w:id="0"/>
+      <w:r>
+        <w:rPr>
+          <w:b w:val="false"/>
+          <w:bCs w:val="false"/>
+          <w:u w:val="none"/>
+        </w:rPr>
+        <w:t xml:space="preserve"> videos – views for this video) / (# of videos uploaded by the uploader, minus 1))</w:t>
+      </w:r>
+    </w:p>
+    <w:p>
+      <w:pPr>
+        <w:pStyle w:val="Normal"/>
+        <w:numPr>
+          <w:ilvl w:val="1"/>
+          <w:numId w:val="1"/>
+        </w:numPr>
+        <w:spacing w:before="0" w:after="144"/>
+        <w:jc w:val="left"/>
+        <w:rPr>
+          <w:b w:val="false"/>
+          <w:bCs w:val="false"/>
+          <w:u w:val="none"/>
+        </w:rPr>
+      </w:pPr>
+      <w:r>
+        <w:rPr>
+          <w:b w:val="false"/>
+          <w:bCs w:val="false"/>
+          <w:u w:val="none"/>
+        </w:rPr>
+        <w:t>Special care taken when the denominator is zero: for now, we output the average number of views per video, averaged over all videos.</w:t>
+      </w:r>
+    </w:p>
+    <w:p>
+      <w:pPr>
+        <w:pStyle w:val="Normal"/>
+        <w:numPr>
+          <w:ilvl w:val="0"/>
+          <w:numId w:val="1"/>
+        </w:numPr>
+        <w:spacing w:before="0" w:after="144"/>
+        <w:jc w:val="left"/>
+        <w:rPr>
+          <w:b w:val="false"/>
+          <w:bCs w:val="false"/>
+          <w:u w:val="none"/>
+        </w:rPr>
+      </w:pPr>
+      <w:r>
+        <w:rPr>
+          <w:b w:val="false"/>
+          <w:bCs w:val="false"/>
+          <w:u w:val="none"/>
+        </w:rPr>
+        <w:t>The runtime of the video, in seconds.</w:t>
+      </w:r>
+    </w:p>
+    <w:p>
+      <w:pPr>
+        <w:pStyle w:val="Normal"/>
+        <w:numPr>
+          <w:ilvl w:val="0"/>
+          <w:numId w:val="1"/>
+        </w:numPr>
+        <w:spacing w:before="0" w:after="144"/>
+        <w:jc w:val="left"/>
+        <w:rPr>
+          <w:b w:val="false"/>
+          <w:bCs w:val="false"/>
+          <w:u w:val="none"/>
+        </w:rPr>
+      </w:pPr>
+      <w:r>
+        <w:rPr>
+          <w:b w:val="false"/>
+          <w:bCs w:val="false"/>
+          <w:u w:val="none"/>
+        </w:rPr>
+        <w:t>One binary feature each for:  Is the video older than 1 {day, week, month, year}?</w:t>
+      </w:r>
+    </w:p>
+    <w:p>
+      <w:pPr>
+        <w:pStyle w:val="Normal"/>
+        <w:numPr>
+          <w:ilvl w:val="1"/>
+          <w:numId w:val="1"/>
+        </w:numPr>
+        <w:spacing w:before="0" w:after="144"/>
+        <w:jc w:val="left"/>
+        <w:rPr>
+          <w:b w:val="false"/>
+          <w:bCs w:val="false"/>
+          <w:u w:val="none"/>
+        </w:rPr>
+      </w:pPr>
+      <w:r>
+        <w:rPr>
+          <w:b w:val="false"/>
+          <w:bCs w:val="false"/>
+          <w:u w:val="none"/>
+        </w:rPr>
+        <w:t>Note that we do not treat these features like the others:  Rather, we use them in a decision tree, and at each leaf we have a regression that uses all other features.</w:t>
+      </w:r>
+    </w:p>
+    <w:p>
+      <w:pPr>
+        <w:pStyle w:val="Normal"/>
+        <w:spacing w:before="0" w:after="144"/>
+        <w:jc w:val="left"/>
+        <w:rPr>
+          <w:b w:val="false"/>
+          <w:bCs w:val="false"/>
+          <w:u w:val="none"/>
+        </w:rPr>
+      </w:pPr>
+      <w:r>
+        <w:rPr>
+          <w:b w:val="false"/>
+          <w:bCs w:val="false"/>
+          <w:u w:val="none"/>
+        </w:rPr>
+        <w:tab/>
+        <w:t>Once the training is finished, we run the other 20% of our data into the trained model, and consider how much loss was observed.</w:t>
+      </w:r>
+    </w:p>
+    <w:p>
+      <w:pPr>
+        <w:pStyle w:val="Normal"/>
+        <w:spacing w:before="0" w:after="144"/>
+        <w:jc w:val="left"/>
+        <w:rPr>
+          <w:b/>
+          <w:bCs/>
+          <w:u w:val="none"/>
+        </w:rPr>
+      </w:pPr>
+      <w:r>
+        <w:rPr>
+          <w:b/>
+          <w:bCs/>
+          <w:u w:val="none"/>
+        </w:rPr>
+        <w:t>Results</w:t>
+      </w:r>
+    </w:p>
+    <w:p>
+      <w:pPr>
+        <w:pStyle w:val="Normal"/>
+        <w:spacing w:before="0" w:after="144"/>
+        <w:jc w:val="left"/>
+        <w:rPr>
+          <w:b w:val="false"/>
+          <w:bCs w:val="false"/>
+          <w:u w:val="none"/>
+        </w:rPr>
+      </w:pPr>
+      <w:r>
+        <w:rPr>
+          <w:b w:val="false"/>
+          <w:bCs w:val="false"/>
+          <w:u w:val="none"/>
+        </w:rPr>
+        <w:tab/>
+        <w:t>DLKfsdf</w:t>
       </w:r>
     </w:p>
     <w:sectPr>

</xml_diff>

<commit_message>
midway report.docx done until we meet and talk.
</commit_message>
<xml_diff>
--- a/midway report.docx
+++ b/midway report.docx
@@ -651,25 +651,7 @@
           <w:bCs w:val="false"/>
           <w:u w:val="none"/>
         </w:rPr>
-        <w:t xml:space="preserve">log((total # of views for </w:t>
-      </w:r>
-      <w:bookmarkStart w:id="0" w:name="__DdeLink__52_1327650707"/>
-      <w:r>
-        <w:rPr>
-          <w:b w:val="false"/>
-          <w:bCs w:val="false"/>
-          <w:u w:val="none"/>
-        </w:rPr>
-        <w:t>uploader's</w:t>
-      </w:r>
-      <w:bookmarkEnd w:id="0"/>
-      <w:r>
-        <w:rPr>
-          <w:b w:val="false"/>
-          <w:bCs w:val="false"/>
-          <w:u w:val="none"/>
-        </w:rPr>
-        <w:t xml:space="preserve"> videos – views for this video) / (# of videos uploaded by the uploader, minus 1))</w:t>
+        <w:t>log((total # of views for uploader's videos – views for this video) / (# of videos uploaded by the uploader, minus 1))</w:t>
       </w:r>
     </w:p>
     <w:p>
@@ -828,6 +810,64 @@
         </w:rPr>
         <w:tab/>
         <w:t>DLKfsdf</w:t>
+      </w:r>
+    </w:p>
+    <w:p>
+      <w:pPr>
+        <w:pStyle w:val="Normal"/>
+        <w:spacing w:before="0" w:after="144"/>
+        <w:jc w:val="left"/>
+        <w:rPr>
+          <w:b/>
+          <w:bCs/>
+          <w:u w:val="none"/>
+        </w:rPr>
+      </w:pPr>
+      <w:r>
+        <w:rPr>
+          <w:b/>
+          <w:bCs/>
+          <w:u w:val="none"/>
+        </w:rPr>
+        <w:t>Next Steps</w:t>
+      </w:r>
+    </w:p>
+    <w:p>
+      <w:pPr>
+        <w:pStyle w:val="Normal"/>
+        <w:spacing w:before="0" w:after="144"/>
+        <w:jc w:val="left"/>
+        <w:rPr>
+          <w:b w:val="false"/>
+          <w:bCs w:val="false"/>
+          <w:u w:val="none"/>
+        </w:rPr>
+      </w:pPr>
+      <w:r>
+        <w:rPr>
+          <w:b w:val="false"/>
+          <w:bCs w:val="false"/>
+          <w:u w:val="none"/>
+        </w:rPr>
+        <w:tab/>
+        <w:t>Based on the results observed, we need to LKDJFLSJFLKSD</w:t>
+      </w:r>
+    </w:p>
+    <w:p>
+      <w:pPr>
+        <w:pStyle w:val="Normal"/>
+        <w:spacing w:before="0" w:after="144"/>
+        <w:jc w:val="left"/>
+        <w:rPr>
+          <w:b/>
+          <w:bCs/>
+        </w:rPr>
+      </w:pPr>
+      <w:r>
+        <w:rPr>
+          <w:b/>
+          <w:bCs/>
+        </w:rPr>
       </w:r>
     </w:p>
     <w:sectPr>

</xml_diff>